<commit_message>
home layout with swigy api implemented
</commit_message>
<xml_diff>
--- a/Doc.docx
+++ b/Doc.docx
@@ -1029,6 +1029,169 @@
         </w:rPr>
         <w:t>and more attributes</w:t>
       </w:r>
+    </w:p>
+    <w:p>
+      <w:pPr>
+        <w:rPr>
+          <w:sz w:val="18"/>
+          <w:szCs w:val="18"/>
+          <w:lang w:val="en-US"/>
+        </w:rPr>
+      </w:pPr>
+    </w:p>
+    <w:p>
+      <w:pPr>
+        <w:rPr>
+          <w:sz w:val="18"/>
+          <w:szCs w:val="18"/>
+          <w:lang w:val="en-US"/>
+        </w:rPr>
+      </w:pPr>
+      <w:r>
+        <w:rPr>
+          <w:sz w:val="18"/>
+          <w:szCs w:val="18"/>
+          <w:lang w:val="en-US"/>
+        </w:rPr>
+        <w:t xml:space="preserve">Functional components :- </w:t>
+      </w:r>
+      <w:r>
+        <w:rPr>
+          <w:sz w:val="18"/>
+          <w:szCs w:val="18"/>
+          <w:lang w:val="en-US"/>
+        </w:rPr>
+        <w:t xml:space="preserve">a function </w:t>
+      </w:r>
+      <w:r>
+        <w:rPr>
+          <w:sz w:val="18"/>
+          <w:szCs w:val="18"/>
+          <w:lang w:val="en-US"/>
+        </w:rPr>
+        <w:t>which is returning</w:t>
+      </w:r>
+      <w:r>
+        <w:rPr>
+          <w:sz w:val="18"/>
+          <w:szCs w:val="18"/>
+          <w:lang w:val="en-US"/>
+        </w:rPr>
+        <w:t xml:space="preserve"> some </w:t>
+      </w:r>
+      <w:r>
+        <w:rPr>
+          <w:sz w:val="18"/>
+          <w:szCs w:val="18"/>
+          <w:lang w:val="en-US"/>
+        </w:rPr>
+        <w:t xml:space="preserve">of </w:t>
+      </w:r>
+      <w:proofErr w:type="spellStart"/>
+      <w:r>
+        <w:rPr>
+          <w:sz w:val="18"/>
+          <w:szCs w:val="18"/>
+          <w:lang w:val="en-US"/>
+        </w:rPr>
+        <w:t>jsx</w:t>
+      </w:r>
+      <w:proofErr w:type="spellEnd"/>
+      <w:r>
+        <w:rPr>
+          <w:sz w:val="18"/>
+          <w:szCs w:val="18"/>
+          <w:lang w:val="en-US"/>
+        </w:rPr>
+        <w:t xml:space="preserve"> </w:t>
+      </w:r>
+      <w:r>
+        <w:rPr>
+          <w:sz w:val="18"/>
+          <w:szCs w:val="18"/>
+          <w:lang w:val="en-US"/>
+        </w:rPr>
+        <w:t>is</w:t>
+      </w:r>
+      <w:r>
+        <w:rPr>
+          <w:sz w:val="18"/>
+          <w:szCs w:val="18"/>
+          <w:lang w:val="en-US"/>
+        </w:rPr>
+        <w:t xml:space="preserve"> a functional components</w:t>
+      </w:r>
+      <w:r>
+        <w:rPr>
+          <w:sz w:val="18"/>
+          <w:szCs w:val="18"/>
+          <w:lang w:val="en-US"/>
+        </w:rPr>
+        <w:t>.</w:t>
+      </w:r>
+    </w:p>
+    <w:p>
+      <w:pPr>
+        <w:rPr>
+          <w:sz w:val="18"/>
+          <w:szCs w:val="18"/>
+          <w:lang w:val="en-US"/>
+        </w:rPr>
+      </w:pPr>
+    </w:p>
+    <w:p>
+      <w:pPr>
+        <w:rPr>
+          <w:sz w:val="18"/>
+          <w:szCs w:val="18"/>
+          <w:lang w:val="en-US"/>
+        </w:rPr>
+      </w:pPr>
+    </w:p>
+    <w:p>
+      <w:pPr>
+        <w:rPr>
+          <w:sz w:val="18"/>
+          <w:szCs w:val="18"/>
+          <w:lang w:val="en-US"/>
+        </w:rPr>
+      </w:pPr>
+      <w:proofErr w:type="spellStart"/>
+      <w:r>
+        <w:rPr>
+          <w:sz w:val="18"/>
+          <w:szCs w:val="18"/>
+          <w:lang w:val="en-US"/>
+        </w:rPr>
+        <w:t>Swigy</w:t>
+      </w:r>
+      <w:proofErr w:type="spellEnd"/>
+      <w:r>
+        <w:rPr>
+          <w:sz w:val="18"/>
+          <w:szCs w:val="18"/>
+          <w:lang w:val="en-US"/>
+        </w:rPr>
+        <w:t xml:space="preserve"> done is config driven UI </w:t>
+      </w:r>
+    </w:p>
+    <w:p>
+      <w:pPr>
+        <w:rPr>
+          <w:sz w:val="18"/>
+          <w:szCs w:val="18"/>
+          <w:lang w:val="en-US"/>
+        </w:rPr>
+      </w:pPr>
+    </w:p>
+    <w:p>
+      <w:pPr>
+        <w:rPr>
+          <w:sz w:val="18"/>
+          <w:szCs w:val="18"/>
+          <w:lang w:val="en-US"/>
+        </w:rPr>
+      </w:pPr>
     </w:p>
     <w:p>
       <w:pPr>

</xml_diff>

<commit_message>
update shimmer UI and Higher components
</commit_message>
<xml_diff>
--- a/Doc.docx
+++ b/Doc.docx
@@ -13,87 +13,41 @@
           <w:lang w:val="en-US"/>
         </w:rPr>
         <w:br/>
-        <w:t xml:space="preserve">1. What is </w:t>
-      </w:r>
-      <w:proofErr w:type="gramStart"/>
-      <w:r>
-        <w:rPr>
-          <w:lang w:val="en-US"/>
-        </w:rPr>
-        <w:t>CDN ?</w:t>
-      </w:r>
-      <w:proofErr w:type="gramEnd"/>
-    </w:p>
-    <w:p>
-      <w:pPr>
-        <w:rPr>
-          <w:lang w:val="en-US"/>
-        </w:rPr>
-      </w:pPr>
-      <w:r>
-        <w:rPr>
-          <w:lang w:val="en-US"/>
-        </w:rPr>
-        <w:t xml:space="preserve">2. What is </w:t>
-      </w:r>
-      <w:proofErr w:type="spellStart"/>
-      <w:proofErr w:type="gramStart"/>
-      <w:r>
-        <w:rPr>
-          <w:lang w:val="en-US"/>
-        </w:rPr>
-        <w:t>Crosorigin</w:t>
-      </w:r>
-      <w:proofErr w:type="spellEnd"/>
-      <w:r>
-        <w:rPr>
-          <w:lang w:val="en-US"/>
-        </w:rPr>
-        <w:t xml:space="preserve"> ?</w:t>
-      </w:r>
-      <w:proofErr w:type="gramEnd"/>
-    </w:p>
-    <w:p>
-      <w:pPr>
-        <w:rPr>
-          <w:lang w:val="en-US"/>
-        </w:rPr>
-      </w:pPr>
-    </w:p>
-    <w:p>
-      <w:pPr>
-        <w:rPr>
-          <w:lang w:val="en-US"/>
-        </w:rPr>
-      </w:pPr>
-      <w:r>
-        <w:rPr>
-          <w:lang w:val="en-US"/>
-        </w:rPr>
-        <w:t xml:space="preserve">Package </w:t>
-      </w:r>
-      <w:proofErr w:type="spellStart"/>
-      <w:r>
-        <w:rPr>
-          <w:lang w:val="en-US"/>
-        </w:rPr>
-        <w:t>json</w:t>
-      </w:r>
-      <w:proofErr w:type="spellEnd"/>
-      <w:r>
-        <w:rPr>
-          <w:lang w:val="en-US"/>
-        </w:rPr>
-        <w:t xml:space="preserve"> is configuration of </w:t>
-      </w:r>
-      <w:proofErr w:type="spellStart"/>
-      <w:r>
-        <w:rPr>
-          <w:lang w:val="en-US"/>
-        </w:rPr>
-        <w:t>npm</w:t>
-      </w:r>
-      <w:proofErr w:type="spellEnd"/>
+        <w:t>1. What is CDN ?</w:t>
+      </w:r>
+    </w:p>
+    <w:p>
+      <w:pPr>
+        <w:rPr>
+          <w:lang w:val="en-US"/>
+        </w:rPr>
+      </w:pPr>
+      <w:r>
+        <w:rPr>
+          <w:lang w:val="en-US"/>
+        </w:rPr>
+        <w:t>2. What is Crosorigin ?</w:t>
+      </w:r>
+    </w:p>
+    <w:p>
+      <w:pPr>
+        <w:rPr>
+          <w:lang w:val="en-US"/>
+        </w:rPr>
+      </w:pPr>
+    </w:p>
+    <w:p>
+      <w:pPr>
+        <w:rPr>
+          <w:lang w:val="en-US"/>
+        </w:rPr>
+      </w:pPr>
+      <w:r>
+        <w:rPr>
+          <w:lang w:val="en-US"/>
+        </w:rPr>
+        <w:t>Package json is configuration of npm</w:t>
+      </w:r>
     </w:p>
     <w:p>
       <w:pPr>
@@ -132,81 +86,39 @@
           <w:lang w:val="en-US"/>
         </w:rPr>
       </w:pPr>
-      <w:proofErr w:type="spellStart"/>
-      <w:proofErr w:type="gramStart"/>
-      <w:r>
-        <w:rPr>
-          <w:lang w:val="en-US"/>
-        </w:rPr>
-        <w:t>Bundlar</w:t>
-      </w:r>
-      <w:proofErr w:type="spellEnd"/>
-      <w:r>
-        <w:rPr>
-          <w:lang w:val="en-US"/>
-        </w:rPr>
-        <w:t xml:space="preserve"> :</w:t>
-      </w:r>
-      <w:proofErr w:type="gramEnd"/>
-      <w:r>
-        <w:rPr>
-          <w:lang w:val="en-US"/>
-        </w:rPr>
-        <w:t xml:space="preserve"> web pack, parcel, </w:t>
-      </w:r>
-      <w:proofErr w:type="spellStart"/>
-      <w:r>
-        <w:rPr>
-          <w:lang w:val="en-US"/>
-        </w:rPr>
-        <w:t>weet</w:t>
-      </w:r>
-      <w:proofErr w:type="spellEnd"/>
-    </w:p>
-    <w:p>
-      <w:pPr>
-        <w:rPr>
-          <w:lang w:val="en-US"/>
-        </w:rPr>
-      </w:pPr>
-      <w:proofErr w:type="spellStart"/>
+      <w:r>
+        <w:rPr>
+          <w:lang w:val="en-US"/>
+        </w:rPr>
+        <w:t>Bundlar : web pack, parcel, weet</w:t>
+      </w:r>
+    </w:p>
+    <w:p>
+      <w:pPr>
+        <w:rPr>
+          <w:lang w:val="en-US"/>
+        </w:rPr>
+      </w:pPr>
       <w:r>
         <w:rPr>
           <w:rFonts w:ascii="Arial" w:hAnsi="Arial" w:cs="Arial"/>
           <w:color w:val="202124"/>
           <w:shd w:val="clear" w:color="auto" w:fill="FFFFFF"/>
         </w:rPr>
-        <w:t>npm</w:t>
-      </w:r>
-      <w:proofErr w:type="spellEnd"/>
-      <w:r>
-        <w:rPr>
-          <w:rFonts w:ascii="Arial" w:hAnsi="Arial" w:cs="Arial"/>
-          <w:color w:val="202124"/>
-          <w:shd w:val="clear" w:color="auto" w:fill="FFFFFF"/>
-        </w:rPr>
-        <w:t xml:space="preserve"> install -D parcel</w:t>
-      </w:r>
-    </w:p>
-    <w:p>
-      <w:pPr>
-        <w:rPr>
-          <w:lang w:val="en-US"/>
-        </w:rPr>
-      </w:pPr>
-      <w:proofErr w:type="spellStart"/>
-      <w:r>
-        <w:rPr>
-          <w:lang w:val="en-US"/>
-        </w:rPr>
-        <w:t>Npm</w:t>
-      </w:r>
-      <w:proofErr w:type="spellEnd"/>
-      <w:r>
-        <w:rPr>
-          <w:lang w:val="en-US"/>
-        </w:rPr>
-        <w:t xml:space="preserve"> install -</w:t>
+        <w:t>npm install -D parcel</w:t>
+      </w:r>
+    </w:p>
+    <w:p>
+      <w:pPr>
+        <w:rPr>
+          <w:lang w:val="en-US"/>
+        </w:rPr>
+      </w:pPr>
+      <w:r>
+        <w:rPr>
+          <w:lang w:val="en-US"/>
+        </w:rPr>
+        <w:t>Npm install -</w:t>
       </w:r>
       <w:r>
         <w:rPr>
@@ -238,35 +150,7 @@
         <w:rPr>
           <w:lang w:val="en-US"/>
         </w:rPr>
-        <w:t>Why using -</w:t>
-      </w:r>
-      <w:proofErr w:type="gramStart"/>
-      <w:r>
-        <w:rPr>
-          <w:lang w:val="en-US"/>
-        </w:rPr>
-        <w:t>d :</w:t>
-      </w:r>
-      <w:proofErr w:type="gramEnd"/>
-      <w:r>
-        <w:rPr>
-          <w:lang w:val="en-US"/>
-        </w:rPr>
-        <w:t xml:space="preserve">- there are two type </w:t>
-      </w:r>
-      <w:proofErr w:type="spellStart"/>
-      <w:r>
-        <w:rPr>
-          <w:lang w:val="en-US"/>
-        </w:rPr>
-        <w:t>depenceny</w:t>
-      </w:r>
-      <w:proofErr w:type="spellEnd"/>
-      <w:r>
-        <w:rPr>
-          <w:lang w:val="en-US"/>
-        </w:rPr>
-        <w:t xml:space="preserve"> </w:t>
+        <w:t xml:space="preserve">Why using -d :- there are two type depenceny </w:t>
       </w:r>
     </w:p>
     <w:p>
@@ -290,27 +174,13 @@
         <w:rPr>
           <w:lang w:val="en-US"/>
         </w:rPr>
-        <w:t xml:space="preserve">, it is for </w:t>
-      </w:r>
-      <w:proofErr w:type="gramStart"/>
-      <w:r>
-        <w:rPr>
-          <w:lang w:val="en-US"/>
-        </w:rPr>
-        <w:t xml:space="preserve">development </w:t>
-      </w:r>
-      <w:r>
-        <w:rPr>
-          <w:lang w:val="en-US"/>
-        </w:rPr>
-        <w:t xml:space="preserve"> 2</w:t>
-      </w:r>
-      <w:proofErr w:type="gramEnd"/>
-      <w:r>
-        <w:rPr>
-          <w:lang w:val="en-US"/>
-        </w:rPr>
-        <w:t>. Normal Dependency it is used in production</w:t>
+        <w:t xml:space="preserve">, it is for development </w:t>
+      </w:r>
+      <w:r>
+        <w:rPr>
+          <w:lang w:val="en-US"/>
+        </w:rPr>
+        <w:t xml:space="preserve"> 2. Normal Dependency it is used in production</w:t>
       </w:r>
     </w:p>
     <w:p>
@@ -403,19 +273,11 @@
           <w:lang w:val="en-US"/>
         </w:rPr>
       </w:pPr>
-      <w:proofErr w:type="spellStart"/>
-      <w:r>
-        <w:rPr>
-          <w:lang w:val="en-US"/>
-        </w:rPr>
-        <w:t>Npx</w:t>
-      </w:r>
-      <w:proofErr w:type="spellEnd"/>
-      <w:r>
-        <w:rPr>
-          <w:lang w:val="en-US"/>
-        </w:rPr>
-        <w:t xml:space="preserve"> parcel index.html</w:t>
+      <w:r>
+        <w:rPr>
+          <w:lang w:val="en-US"/>
+        </w:rPr>
+        <w:t>Npx parcel index.html</w:t>
       </w:r>
     </w:p>
     <w:p>
@@ -451,97 +313,31 @@
           <w:lang w:val="en-US"/>
         </w:rPr>
       </w:pPr>
-      <w:proofErr w:type="gramStart"/>
-      <w:r>
-        <w:rPr>
-          <w:lang w:val="en-US"/>
-        </w:rPr>
-        <w:t>Parcel :</w:t>
-      </w:r>
-      <w:proofErr w:type="gramEnd"/>
-      <w:r>
-        <w:rPr>
-          <w:lang w:val="en-US"/>
-        </w:rPr>
-        <w:t xml:space="preserve"> it is refreshing page automatically . </w:t>
-      </w:r>
-      <w:proofErr w:type="gramStart"/>
-      <w:r>
-        <w:rPr>
-          <w:lang w:val="en-US"/>
-        </w:rPr>
-        <w:t>its</w:t>
-      </w:r>
-      <w:proofErr w:type="gramEnd"/>
-      <w:r>
-        <w:rPr>
-          <w:lang w:val="en-US"/>
-        </w:rPr>
-        <w:t xml:space="preserve"> create server on local system. Build the dev</w:t>
-      </w:r>
-      <w:r>
-        <w:rPr>
-          <w:lang w:val="en-US"/>
-        </w:rPr>
-        <w:t xml:space="preserve">, File writing algorithm which is written in </w:t>
-      </w:r>
-      <w:proofErr w:type="spellStart"/>
-      <w:r>
-        <w:rPr>
-          <w:lang w:val="en-US"/>
-        </w:rPr>
-        <w:t>c++</w:t>
-      </w:r>
-      <w:proofErr w:type="spellEnd"/>
-      <w:r>
-        <w:rPr>
-          <w:lang w:val="en-US"/>
-        </w:rPr>
-        <w:t xml:space="preserve">. </w:t>
-      </w:r>
-      <w:proofErr w:type="spellStart"/>
-      <w:proofErr w:type="gramStart"/>
-      <w:r>
-        <w:rPr>
-          <w:lang w:val="en-US"/>
-        </w:rPr>
-        <w:t>Cahing</w:t>
-      </w:r>
-      <w:proofErr w:type="spellEnd"/>
-      <w:r>
-        <w:rPr>
-          <w:lang w:val="en-US"/>
-        </w:rPr>
-        <w:t xml:space="preserve">  :</w:t>
-      </w:r>
-      <w:proofErr w:type="gramEnd"/>
-      <w:r>
-        <w:rPr>
-          <w:lang w:val="en-US"/>
-        </w:rPr>
-        <w:t>- Faster build</w:t>
-      </w:r>
-    </w:p>
-    <w:p>
-      <w:pPr>
-        <w:rPr>
-          <w:lang w:val="en-US"/>
-        </w:rPr>
-      </w:pPr>
-      <w:r>
-        <w:rPr>
-          <w:lang w:val="en-US"/>
-        </w:rPr>
-        <w:t xml:space="preserve">Image </w:t>
-      </w:r>
-      <w:proofErr w:type="spellStart"/>
-      <w:r>
-        <w:rPr>
-          <w:lang w:val="en-US"/>
-        </w:rPr>
-        <w:t>optimiazatoin</w:t>
-      </w:r>
-      <w:proofErr w:type="spellEnd"/>
+      <w:r>
+        <w:rPr>
+          <w:lang w:val="en-US"/>
+        </w:rPr>
+        <w:t>Parcel : it is refreshing page automatically . its create server on local system. Build the dev</w:t>
+      </w:r>
+      <w:r>
+        <w:rPr>
+          <w:lang w:val="en-US"/>
+        </w:rPr>
+        <w:t>, File writing algorithm which is written in c++. Cahing  :- Faster build</w:t>
+      </w:r>
+    </w:p>
+    <w:p>
+      <w:pPr>
+        <w:rPr>
+          <w:lang w:val="en-US"/>
+        </w:rPr>
+      </w:pPr>
+      <w:r>
+        <w:rPr>
+          <w:lang w:val="en-US"/>
+        </w:rPr>
+        <w:t>Image optimiazatoin</w:t>
+      </w:r>
     </w:p>
     <w:p>
       <w:pPr>
@@ -588,96 +384,58 @@
           <w:lang w:val="en-US"/>
         </w:rPr>
       </w:pPr>
-      <w:proofErr w:type="spellStart"/>
-      <w:r>
-        <w:rPr>
-          <w:lang w:val="en-US"/>
-        </w:rPr>
-        <w:t>Cansistance</w:t>
-      </w:r>
-      <w:proofErr w:type="spellEnd"/>
-      <w:r>
-        <w:rPr>
-          <w:lang w:val="en-US"/>
-        </w:rPr>
-        <w:t xml:space="preserve"> hashing</w:t>
-      </w:r>
-    </w:p>
-    <w:p>
-      <w:pPr>
-        <w:rPr>
-          <w:lang w:val="en-US"/>
-        </w:rPr>
-      </w:pPr>
-      <w:r>
-        <w:rPr>
-          <w:lang w:val="en-US"/>
-        </w:rPr>
-        <w:t xml:space="preserve">Code </w:t>
-      </w:r>
-      <w:proofErr w:type="spellStart"/>
-      <w:r>
-        <w:rPr>
-          <w:lang w:val="en-US"/>
-        </w:rPr>
-        <w:t>spiliting</w:t>
-      </w:r>
-      <w:proofErr w:type="spellEnd"/>
-      <w:r>
-        <w:rPr>
-          <w:lang w:val="en-US"/>
-        </w:rPr>
-        <w:t xml:space="preserve"> </w:t>
-      </w:r>
-    </w:p>
-    <w:p>
-      <w:pPr>
-        <w:rPr>
-          <w:lang w:val="en-US"/>
-        </w:rPr>
-      </w:pPr>
-      <w:proofErr w:type="spellStart"/>
+      <w:r>
+        <w:rPr>
+          <w:lang w:val="en-US"/>
+        </w:rPr>
+        <w:t>Cansistance hashing</w:t>
+      </w:r>
+    </w:p>
+    <w:p>
+      <w:pPr>
+        <w:rPr>
+          <w:lang w:val="en-US"/>
+        </w:rPr>
+      </w:pPr>
+      <w:r>
+        <w:rPr>
+          <w:lang w:val="en-US"/>
+        </w:rPr>
+        <w:t xml:space="preserve">Code spiliting </w:t>
+      </w:r>
+    </w:p>
+    <w:p>
+      <w:pPr>
+        <w:rPr>
+          <w:lang w:val="en-US"/>
+        </w:rPr>
+      </w:pPr>
       <w:r>
         <w:rPr>
           <w:lang w:val="en-US"/>
         </w:rPr>
         <w:lastRenderedPageBreak/>
-        <w:t>Spilit</w:t>
-      </w:r>
-      <w:proofErr w:type="spellEnd"/>
-      <w:r>
-        <w:rPr>
-          <w:lang w:val="en-US"/>
-        </w:rPr>
-        <w:t xml:space="preserve"> files</w:t>
-      </w:r>
-    </w:p>
-    <w:p>
-      <w:pPr>
-        <w:rPr>
-          <w:lang w:val="en-US"/>
-        </w:rPr>
-      </w:pPr>
-    </w:p>
-    <w:p>
-      <w:pPr>
-        <w:rPr>
-          <w:lang w:val="en-US"/>
-        </w:rPr>
-      </w:pPr>
-      <w:proofErr w:type="gramStart"/>
-      <w:r>
-        <w:rPr>
-          <w:lang w:val="en-US"/>
-        </w:rPr>
-        <w:t>Differential  building</w:t>
-      </w:r>
-      <w:proofErr w:type="gramEnd"/>
-      <w:r>
-        <w:rPr>
-          <w:lang w:val="en-US"/>
-        </w:rPr>
-        <w:t xml:space="preserve"> : support older browser</w:t>
+        <w:t>Spilit files</w:t>
+      </w:r>
+    </w:p>
+    <w:p>
+      <w:pPr>
+        <w:rPr>
+          <w:lang w:val="en-US"/>
+        </w:rPr>
+      </w:pPr>
+    </w:p>
+    <w:p>
+      <w:pPr>
+        <w:rPr>
+          <w:lang w:val="en-US"/>
+        </w:rPr>
+      </w:pPr>
+      <w:r>
+        <w:rPr>
+          <w:lang w:val="en-US"/>
+        </w:rPr>
+        <w:t>Differential  building : support older browser</w:t>
       </w:r>
     </w:p>
     <w:p>
@@ -703,113 +461,61 @@
         <w:rPr>
           <w:lang w:val="en-US"/>
         </w:rPr>
-        <w:t xml:space="preserve">Production </w:t>
-      </w:r>
-      <w:proofErr w:type="gramStart"/>
-      <w:r>
-        <w:rPr>
-          <w:lang w:val="en-US"/>
-        </w:rPr>
-        <w:t>build :</w:t>
-      </w:r>
-      <w:proofErr w:type="gramEnd"/>
-      <w:r>
-        <w:rPr>
-          <w:lang w:val="en-US"/>
-        </w:rPr>
-        <w:t xml:space="preserve">- </w:t>
-      </w:r>
-      <w:proofErr w:type="spellStart"/>
-      <w:r>
-        <w:rPr>
-          <w:lang w:val="en-US"/>
-        </w:rPr>
-        <w:t>npx</w:t>
-      </w:r>
-      <w:proofErr w:type="spellEnd"/>
-      <w:r>
-        <w:rPr>
-          <w:lang w:val="en-US"/>
-        </w:rPr>
-        <w:t xml:space="preserve"> parcel build index.html</w:t>
-      </w:r>
-    </w:p>
-    <w:p>
-      <w:pPr>
-        <w:rPr>
-          <w:lang w:val="en-US"/>
-        </w:rPr>
-      </w:pPr>
-    </w:p>
-    <w:p>
-      <w:pPr>
-        <w:rPr>
-          <w:lang w:val="en-US"/>
-        </w:rPr>
-      </w:pPr>
-    </w:p>
-    <w:p>
-      <w:pPr>
-        <w:rPr>
-          <w:lang w:val="en-US"/>
-        </w:rPr>
-      </w:pPr>
-      <w:proofErr w:type="spellStart"/>
+        <w:t>Production build :- npx parcel build index.html</w:t>
+      </w:r>
+    </w:p>
+    <w:p>
+      <w:pPr>
+        <w:rPr>
+          <w:lang w:val="en-US"/>
+        </w:rPr>
+      </w:pPr>
+    </w:p>
+    <w:p>
+      <w:pPr>
+        <w:rPr>
+          <w:lang w:val="en-US"/>
+        </w:rPr>
+      </w:pPr>
+    </w:p>
+    <w:p>
+      <w:pPr>
+        <w:rPr>
+          <w:lang w:val="en-US"/>
+        </w:rPr>
+      </w:pPr>
       <w:r>
         <w:rPr>
           <w:lang w:val="en-US"/>
         </w:rPr>
         <w:t>Browerlist.dev</w:t>
       </w:r>
-      <w:proofErr w:type="spellEnd"/>
-    </w:p>
-    <w:p>
-      <w:pPr>
-        <w:rPr>
-          <w:lang w:val="en-US"/>
-        </w:rPr>
-      </w:pPr>
-    </w:p>
-    <w:p>
-      <w:pPr>
-        <w:rPr>
-          <w:lang w:val="en-US"/>
-        </w:rPr>
-      </w:pPr>
-    </w:p>
-    <w:p>
-      <w:pPr>
-        <w:rPr>
-          <w:lang w:val="en-US"/>
-        </w:rPr>
-      </w:pPr>
-      <w:proofErr w:type="gramStart"/>
-      <w:r>
-        <w:rPr>
-          <w:lang w:val="en-US"/>
-        </w:rPr>
-        <w:t>JSX  non</w:t>
-      </w:r>
-      <w:proofErr w:type="gramEnd"/>
-      <w:r>
-        <w:rPr>
-          <w:lang w:val="en-US"/>
-        </w:rPr>
-        <w:t xml:space="preserve"> html  in </w:t>
-      </w:r>
-      <w:proofErr w:type="spellStart"/>
-      <w:r>
-        <w:rPr>
-          <w:lang w:val="en-US"/>
-        </w:rPr>
-        <w:t>Javascript</w:t>
-      </w:r>
-      <w:proofErr w:type="spellEnd"/>
-      <w:r>
-        <w:rPr>
-          <w:lang w:val="en-US"/>
-        </w:rPr>
-        <w:t xml:space="preserve"> its looks like html/xml.</w:t>
+    </w:p>
+    <w:p>
+      <w:pPr>
+        <w:rPr>
+          <w:lang w:val="en-US"/>
+        </w:rPr>
+      </w:pPr>
+    </w:p>
+    <w:p>
+      <w:pPr>
+        <w:rPr>
+          <w:lang w:val="en-US"/>
+        </w:rPr>
+      </w:pPr>
+    </w:p>
+    <w:p>
+      <w:pPr>
+        <w:rPr>
+          <w:lang w:val="en-US"/>
+        </w:rPr>
+      </w:pPr>
+      <w:r>
+        <w:rPr>
+          <w:lang w:val="en-US"/>
+        </w:rPr>
+        <w:t>JSX  non html  in Javascript its looks like html/xml.</w:t>
       </w:r>
     </w:p>
     <w:p>
@@ -859,42 +565,20 @@
         <w:rPr>
           <w:lang w:val="en-US"/>
         </w:rPr>
-        <w:t xml:space="preserve">how to write image tag in </w:t>
-      </w:r>
-      <w:proofErr w:type="spellStart"/>
-      <w:r>
-        <w:rPr>
-          <w:lang w:val="en-US"/>
-        </w:rPr>
-        <w:t>jsx</w:t>
-      </w:r>
-      <w:proofErr w:type="spellEnd"/>
-    </w:p>
-    <w:p>
-      <w:pPr>
-        <w:rPr>
-          <w:lang w:val="en-US"/>
-        </w:rPr>
-      </w:pPr>
-      <w:r>
-        <w:rPr>
-          <w:lang w:val="en-US"/>
-        </w:rPr>
-        <w:t xml:space="preserve">how to write anchor in </w:t>
-      </w:r>
-      <w:proofErr w:type="spellStart"/>
-      <w:r>
-        <w:rPr>
-          <w:lang w:val="en-US"/>
-        </w:rPr>
-        <w:t>jsx</w:t>
-      </w:r>
-      <w:proofErr w:type="spellEnd"/>
-      <w:r>
-        <w:rPr>
-          <w:lang w:val="en-US"/>
-        </w:rPr>
-        <w:t xml:space="preserve"> </w:t>
+        <w:t>how to write image tag in jsx</w:t>
+      </w:r>
+    </w:p>
+    <w:p>
+      <w:pPr>
+        <w:rPr>
+          <w:lang w:val="en-US"/>
+        </w:rPr>
+      </w:pPr>
+      <w:r>
+        <w:rPr>
+          <w:lang w:val="en-US"/>
+        </w:rPr>
+        <w:t xml:space="preserve">how to write anchor in jsx </w:t>
       </w:r>
     </w:p>
     <w:p>
@@ -927,21 +611,7 @@
         <w:rPr>
           <w:lang w:val="en-US"/>
         </w:rPr>
-        <w:t xml:space="preserve">Functional </w:t>
-      </w:r>
-      <w:proofErr w:type="gramStart"/>
-      <w:r>
-        <w:rPr>
-          <w:lang w:val="en-US"/>
-        </w:rPr>
-        <w:t>components :</w:t>
-      </w:r>
-      <w:proofErr w:type="gramEnd"/>
-      <w:r>
-        <w:rPr>
-          <w:lang w:val="en-US"/>
-        </w:rPr>
-        <w:t xml:space="preserve">- </w:t>
+        <w:t xml:space="preserve">Functional components :- </w:t>
       </w:r>
       <w:r>
         <w:rPr>
@@ -967,19 +637,11 @@
         </w:rPr>
         <w:t xml:space="preserve">of </w:t>
       </w:r>
-      <w:proofErr w:type="spellStart"/>
-      <w:r>
-        <w:rPr>
-          <w:lang w:val="en-US"/>
-        </w:rPr>
-        <w:t>jsx</w:t>
-      </w:r>
-      <w:proofErr w:type="spellEnd"/>
-      <w:r>
-        <w:rPr>
-          <w:lang w:val="en-US"/>
-        </w:rPr>
-        <w:t xml:space="preserve"> </w:t>
+      <w:r>
+        <w:rPr>
+          <w:lang w:val="en-US"/>
+        </w:rPr>
+        <w:t xml:space="preserve">jsx </w:t>
       </w:r>
       <w:r>
         <w:rPr>
@@ -1020,19 +682,11 @@
           <w:lang w:val="en-US"/>
         </w:rPr>
       </w:pPr>
-      <w:proofErr w:type="spellStart"/>
-      <w:r>
-        <w:rPr>
-          <w:lang w:val="en-US"/>
-        </w:rPr>
-        <w:t>Swigy</w:t>
-      </w:r>
-      <w:proofErr w:type="spellEnd"/>
-      <w:r>
-        <w:rPr>
-          <w:lang w:val="en-US"/>
-        </w:rPr>
-        <w:t xml:space="preserve"> done is config driven UI </w:t>
+      <w:r>
+        <w:rPr>
+          <w:lang w:val="en-US"/>
+        </w:rPr>
+        <w:t xml:space="preserve">Swigy done is config driven UI </w:t>
       </w:r>
     </w:p>
     <w:p>
@@ -1061,23 +715,13 @@
         </w:rPr>
         <w:t xml:space="preserve">Study the </w:t>
       </w:r>
-      <w:proofErr w:type="spellStart"/>
       <w:r>
         <w:rPr>
           <w:b/>
           <w:bCs/>
           <w:lang w:val="en-US"/>
         </w:rPr>
-        <w:t>cors</w:t>
-      </w:r>
-      <w:proofErr w:type="spellEnd"/>
-      <w:r>
-        <w:rPr>
-          <w:b/>
-          <w:bCs/>
-          <w:lang w:val="en-US"/>
-        </w:rPr>
-        <w:t xml:space="preserve"> policy</w:t>
+        <w:t>cors policy</w:t>
       </w:r>
       <w:r>
         <w:rPr>
@@ -1126,22 +770,21 @@
           <w:lang w:val="en-US"/>
         </w:rPr>
       </w:pPr>
-      <w:proofErr w:type="gramStart"/>
       <w:r>
         <w:rPr>
           <w:rStyle w:val="Hyperlink"/>
           <w:lang w:val="en-US"/>
         </w:rPr>
-        <w:t>EPISOD :</w:t>
-      </w:r>
-      <w:proofErr w:type="gramEnd"/>
-      <w:r>
+        <w:t>EPISOD : 7</w:t>
+      </w:r>
+    </w:p>
+    <w:p>
+      <w:pPr>
         <w:rPr>
           <w:rStyle w:val="Hyperlink"/>
           <w:lang w:val="en-US"/>
         </w:rPr>
-        <w:t xml:space="preserve"> 7</w:t>
-      </w:r>
+      </w:pPr>
     </w:p>
     <w:p>
       <w:pPr>
@@ -1150,254 +793,335 @@
           <w:lang w:val="en-US"/>
         </w:rPr>
       </w:pPr>
-    </w:p>
-    <w:p>
-      <w:pPr>
+      <w:r>
         <w:rPr>
           <w:rStyle w:val="Hyperlink"/>
           <w:lang w:val="en-US"/>
         </w:rPr>
-      </w:pPr>
-      <w:r>
+        <w:lastRenderedPageBreak/>
+        <w:t>If no dependency array  =&gt; useEffect called  on every render</w:t>
+      </w:r>
+    </w:p>
+    <w:p>
+      <w:pPr>
         <w:rPr>
           <w:rStyle w:val="Hyperlink"/>
           <w:lang w:val="en-US"/>
         </w:rPr>
+      </w:pPr>
+    </w:p>
+    <w:p>
+      <w:pPr>
+        <w:rPr>
+          <w:lang w:val="en-US"/>
+        </w:rPr>
+      </w:pPr>
+      <w:r>
+        <w:rPr>
+          <w:rStyle w:val="Hyperlink"/>
+          <w:lang w:val="en-US"/>
+        </w:rPr>
+        <w:t xml:space="preserve">If </w:t>
+      </w:r>
+      <w:r>
+        <w:rPr>
+          <w:rStyle w:val="Hyperlink"/>
+          <w:u w:val="none"/>
+          <w:lang w:val="en-US"/>
+        </w:rPr>
+        <w:t>dependency array = [] , useEffect call on intial render  (just once )</w:t>
+      </w:r>
+      <w:r>
+        <w:rPr>
+          <w:lang w:val="en-US"/>
+        </w:rPr>
+        <w:t xml:space="preserve">  </w:t>
+      </w:r>
+    </w:p>
+    <w:p>
+      <w:pPr>
+        <w:rPr>
+          <w:lang w:val="en-US"/>
+        </w:rPr>
+      </w:pPr>
+    </w:p>
+    <w:p>
+      <w:pPr>
+        <w:rPr>
+          <w:lang w:val="en-US"/>
+        </w:rPr>
+      </w:pPr>
+      <w:r>
+        <w:rPr>
+          <w:lang w:val="en-US"/>
+        </w:rPr>
+        <w:t>npm I react-route</w:t>
+      </w:r>
+      <w:r>
+        <w:rPr>
+          <w:lang w:val="en-US"/>
+        </w:rPr>
+        <w:t>r</w:t>
+      </w:r>
+      <w:r>
+        <w:rPr>
+          <w:lang w:val="en-US"/>
+        </w:rPr>
+        <w:t>-dom</w:t>
+      </w:r>
+    </w:p>
+    <w:p>
+      <w:pPr>
+        <w:rPr>
+          <w:lang w:val="en-US"/>
+        </w:rPr>
+      </w:pPr>
+    </w:p>
+    <w:p>
+      <w:pPr>
+        <w:rPr>
+          <w:lang w:val="en-US"/>
+        </w:rPr>
+      </w:pPr>
+      <w:r>
+        <w:rPr>
+          <w:lang w:val="en-US"/>
+        </w:rPr>
+        <w:t xml:space="preserve">chunking/Code splitting / Dynamic Bundling/ Lazy Loading/ On Demand Loading /dynamic import </w:t>
+      </w:r>
+    </w:p>
+    <w:p>
+      <w:pPr>
+        <w:rPr>
+          <w:lang w:val="en-US"/>
+        </w:rPr>
+      </w:pPr>
+    </w:p>
+    <w:p>
+      <w:pPr>
+        <w:rPr>
+          <w:lang w:val="en-US"/>
+        </w:rPr>
+      </w:pPr>
+    </w:p>
+    <w:p>
+      <w:pPr>
+        <w:rPr>
+          <w:lang w:val="en-US"/>
+        </w:rPr>
+      </w:pPr>
+      <w:r>
+        <w:rPr>
+          <w:lang w:val="en-US"/>
+        </w:rPr>
+        <w:t xml:space="preserve">css </w:t>
+      </w:r>
+    </w:p>
+    <w:p>
+      <w:pPr>
+        <w:rPr>
+          <w:lang w:val="en-US"/>
+        </w:rPr>
+      </w:pPr>
+    </w:p>
+    <w:p>
+      <w:pPr>
+        <w:rPr>
+          <w:lang w:val="en-US"/>
+        </w:rPr>
+      </w:pPr>
+      <w:r>
+        <w:rPr>
+          <w:lang w:val="en-US"/>
+        </w:rPr>
+        <w:t>Read :- SCSS and SASS</w:t>
+      </w:r>
+    </w:p>
+    <w:p>
+      <w:pPr>
+        <w:rPr>
+          <w:lang w:val="en-US"/>
+        </w:rPr>
+      </w:pPr>
+      <w:r>
+        <w:rPr>
+          <w:lang w:val="en-US"/>
+        </w:rPr>
+        <w:t>Style-components.com</w:t>
+      </w:r>
+    </w:p>
+    <w:p>
+      <w:pPr>
+        <w:rPr>
+          <w:lang w:val="en-US"/>
+        </w:rPr>
+      </w:pPr>
+      <w:r>
+        <w:rPr>
+          <w:lang w:val="en-US"/>
+        </w:rPr>
+        <w:t>Material UI</w:t>
+      </w:r>
+    </w:p>
+    <w:p>
+      <w:pPr>
+        <w:rPr>
+          <w:lang w:val="en-US"/>
+        </w:rPr>
+      </w:pPr>
+      <w:r>
+        <w:rPr>
+          <w:lang w:val="en-US"/>
+        </w:rPr>
+        <w:t>Chakra UI</w:t>
+      </w:r>
+    </w:p>
+    <w:p>
+      <w:pPr>
+        <w:rPr>
+          <w:lang w:val="en-US"/>
+        </w:rPr>
+      </w:pPr>
+      <w:r>
+        <w:rPr>
+          <w:lang w:val="en-US"/>
+        </w:rPr>
+        <w:t>Ant design</w:t>
+      </w:r>
+    </w:p>
+    <w:p>
+      <w:pPr>
+        <w:rPr>
+          <w:lang w:val="en-US"/>
+        </w:rPr>
+      </w:pPr>
+    </w:p>
+    <w:p>
+      <w:pPr>
+        <w:rPr>
+          <w:lang w:val="en-US"/>
+        </w:rPr>
+      </w:pPr>
+    </w:p>
+    <w:p>
+      <w:pPr>
+        <w:rPr>
+          <w:lang w:val="en-US"/>
+        </w:rPr>
+      </w:pPr>
+      <w:r>
+        <w:rPr>
+          <w:lang w:val="en-US"/>
+        </w:rPr>
+        <w:t>Higher order component is take the components and return the component</w:t>
+      </w:r>
+      <w:r>
+        <w:rPr>
+          <w:lang w:val="en-US"/>
+        </w:rPr>
+        <w:t>, end of day its normal javascript functions</w:t>
+      </w:r>
+    </w:p>
+    <w:p>
+      <w:pPr>
+        <w:rPr>
+          <w:lang w:val="en-US"/>
+        </w:rPr>
+      </w:pPr>
+    </w:p>
+    <w:p>
+      <w:pPr>
+        <w:rPr>
+          <w:lang w:val="en-US"/>
+        </w:rPr>
+      </w:pPr>
+      <w:r>
+        <w:rPr>
+          <w:lang w:val="en-US"/>
+        </w:rPr>
+        <w:t>… spread (dot dot is called spread)</w:t>
+      </w:r>
+    </w:p>
+    <w:p>
+      <w:pPr>
+        <w:rPr>
+          <w:lang w:val="en-US"/>
+        </w:rPr>
+      </w:pPr>
+    </w:p>
+    <w:p>
+      <w:pPr>
+        <w:rPr>
+          <w:lang w:val="en-US"/>
+        </w:rPr>
+      </w:pPr>
+    </w:p>
+    <w:p>
+      <w:pPr>
+        <w:rPr>
+          <w:lang w:val="en-US"/>
+        </w:rPr>
+      </w:pPr>
+    </w:p>
+    <w:p>
+      <w:pPr>
+        <w:rPr>
+          <w:lang w:val="en-US"/>
+        </w:rPr>
+      </w:pPr>
+    </w:p>
+    <w:p>
+      <w:pPr>
+        <w:rPr>
+          <w:lang w:val="en-US"/>
+        </w:rPr>
+      </w:pPr>
+    </w:p>
+    <w:p>
+      <w:pPr>
+        <w:rPr>
+          <w:lang w:val="en-US"/>
+        </w:rPr>
+      </w:pPr>
+    </w:p>
+    <w:p>
+      <w:pPr>
+        <w:rPr>
+          <w:lang w:val="en-US"/>
+        </w:rPr>
+      </w:pPr>
+    </w:p>
+    <w:p>
+      <w:pPr>
+        <w:rPr>
+          <w:lang w:val="en-US"/>
+        </w:rPr>
+      </w:pPr>
+      <w:r>
+        <w:rPr>
+          <w:lang w:val="en-US"/>
+        </w:rPr>
+        <w:t xml:space="preserve"> </w:t>
+      </w:r>
+    </w:p>
+    <w:p>
+      <w:pPr>
+        <w:rPr>
+          <w:lang w:val="en-US"/>
+        </w:rPr>
+      </w:pPr>
+    </w:p>
+    <w:p>
+      <w:pPr>
+        <w:rPr>
+          <w:lang w:val="en-US"/>
+        </w:rPr>
+      </w:pPr>
+      <w:r>
+        <w:rPr>
+          <w:lang w:val="en-US"/>
+        </w:rPr>
         <w:lastRenderedPageBreak/>
-        <w:t xml:space="preserve">If no dependency </w:t>
-      </w:r>
-      <w:proofErr w:type="gramStart"/>
-      <w:r>
-        <w:rPr>
-          <w:rStyle w:val="Hyperlink"/>
-          <w:lang w:val="en-US"/>
-        </w:rPr>
-        <w:t>array  =</w:t>
-      </w:r>
-      <w:proofErr w:type="gramEnd"/>
-      <w:r>
-        <w:rPr>
-          <w:rStyle w:val="Hyperlink"/>
-          <w:lang w:val="en-US"/>
-        </w:rPr>
-        <w:t xml:space="preserve">&gt; </w:t>
-      </w:r>
-      <w:proofErr w:type="spellStart"/>
-      <w:r>
-        <w:rPr>
-          <w:rStyle w:val="Hyperlink"/>
-          <w:lang w:val="en-US"/>
-        </w:rPr>
-        <w:t>useEffect</w:t>
-      </w:r>
-      <w:proofErr w:type="spellEnd"/>
-      <w:r>
-        <w:rPr>
-          <w:rStyle w:val="Hyperlink"/>
-          <w:lang w:val="en-US"/>
-        </w:rPr>
-        <w:t xml:space="preserve"> called  on every render</w:t>
-      </w:r>
-    </w:p>
-    <w:p>
-      <w:pPr>
-        <w:rPr>
-          <w:rStyle w:val="Hyperlink"/>
-          <w:lang w:val="en-US"/>
-        </w:rPr>
-      </w:pPr>
-    </w:p>
-    <w:p>
-      <w:pPr>
-        <w:rPr>
-          <w:lang w:val="en-US"/>
-        </w:rPr>
-      </w:pPr>
-      <w:r>
-        <w:rPr>
-          <w:rStyle w:val="Hyperlink"/>
-          <w:lang w:val="en-US"/>
-        </w:rPr>
-        <w:t>If dependency array = [</w:t>
-      </w:r>
-      <w:proofErr w:type="gramStart"/>
-      <w:r>
-        <w:rPr>
-          <w:rStyle w:val="Hyperlink"/>
-          <w:lang w:val="en-US"/>
-        </w:rPr>
-        <w:t>] ,</w:t>
-      </w:r>
-      <w:proofErr w:type="gramEnd"/>
-      <w:r>
-        <w:rPr>
-          <w:rStyle w:val="Hyperlink"/>
-          <w:lang w:val="en-US"/>
-        </w:rPr>
-        <w:t xml:space="preserve"> </w:t>
-      </w:r>
-      <w:proofErr w:type="spellStart"/>
-      <w:r>
-        <w:rPr>
-          <w:rStyle w:val="Hyperlink"/>
-          <w:lang w:val="en-US"/>
-        </w:rPr>
-        <w:t>useEffect</w:t>
-      </w:r>
-      <w:proofErr w:type="spellEnd"/>
-      <w:r>
-        <w:rPr>
-          <w:rStyle w:val="Hyperlink"/>
-          <w:lang w:val="en-US"/>
-        </w:rPr>
-        <w:t xml:space="preserve"> call on </w:t>
-      </w:r>
-      <w:proofErr w:type="spellStart"/>
-      <w:r>
-        <w:rPr>
-          <w:rStyle w:val="Hyperlink"/>
-          <w:lang w:val="en-US"/>
-        </w:rPr>
-        <w:t>intial</w:t>
-      </w:r>
-      <w:proofErr w:type="spellEnd"/>
-      <w:r>
-        <w:rPr>
-          <w:rStyle w:val="Hyperlink"/>
-          <w:lang w:val="en-US"/>
-        </w:rPr>
-        <w:t xml:space="preserve"> render  (just once )</w:t>
-      </w:r>
-    </w:p>
-    <w:p>
-      <w:pPr>
-        <w:rPr>
-          <w:lang w:val="en-US"/>
-        </w:rPr>
-      </w:pPr>
-    </w:p>
-    <w:p>
-      <w:pPr>
-        <w:rPr>
-          <w:lang w:val="en-US"/>
-        </w:rPr>
-      </w:pPr>
-    </w:p>
-    <w:p>
-      <w:pPr>
-        <w:rPr>
-          <w:lang w:val="en-US"/>
-        </w:rPr>
-      </w:pPr>
-    </w:p>
-    <w:p>
-      <w:pPr>
-        <w:rPr>
-          <w:lang w:val="en-US"/>
-        </w:rPr>
-      </w:pPr>
-    </w:p>
-    <w:p>
-      <w:pPr>
-        <w:rPr>
-          <w:lang w:val="en-US"/>
-        </w:rPr>
-      </w:pPr>
-      <w:proofErr w:type="spellStart"/>
-      <w:proofErr w:type="gramStart"/>
-      <w:r>
-        <w:rPr>
-          <w:lang w:val="en-US"/>
-        </w:rPr>
-        <w:t>npm</w:t>
-      </w:r>
-      <w:proofErr w:type="spellEnd"/>
-      <w:proofErr w:type="gramEnd"/>
-      <w:r>
-        <w:rPr>
-          <w:lang w:val="en-US"/>
-        </w:rPr>
-        <w:t xml:space="preserve"> I react-route</w:t>
-      </w:r>
-      <w:r>
-        <w:rPr>
-          <w:lang w:val="en-US"/>
-        </w:rPr>
-        <w:t>r</w:t>
-      </w:r>
-      <w:r>
-        <w:rPr>
-          <w:lang w:val="en-US"/>
-        </w:rPr>
-        <w:t>-</w:t>
-      </w:r>
-      <w:proofErr w:type="spellStart"/>
-      <w:r>
-        <w:rPr>
-          <w:lang w:val="en-US"/>
-        </w:rPr>
-        <w:t>dom</w:t>
-      </w:r>
-      <w:proofErr w:type="spellEnd"/>
-    </w:p>
-    <w:p>
-      <w:pPr>
-        <w:rPr>
-          <w:lang w:val="en-US"/>
-        </w:rPr>
-      </w:pPr>
-    </w:p>
-    <w:p>
-      <w:pPr>
-        <w:rPr>
-          <w:lang w:val="en-US"/>
-        </w:rPr>
-      </w:pPr>
-    </w:p>
-    <w:p>
-      <w:pPr>
-        <w:rPr>
-          <w:lang w:val="en-US"/>
-        </w:rPr>
-      </w:pPr>
-    </w:p>
-    <w:p>
-      <w:pPr>
-        <w:rPr>
-          <w:lang w:val="en-US"/>
-        </w:rPr>
-      </w:pPr>
-    </w:p>
-    <w:p>
-      <w:pPr>
-        <w:rPr>
-          <w:lang w:val="en-US"/>
-        </w:rPr>
-      </w:pPr>
-      <w:r>
-        <w:rPr>
-          <w:lang w:val="en-US"/>
-        </w:rPr>
-        <w:t xml:space="preserve"> </w:t>
-      </w:r>
-    </w:p>
-    <w:p>
-      <w:pPr>
-        <w:rPr>
-          <w:lang w:val="en-US"/>
-        </w:rPr>
-      </w:pPr>
-    </w:p>
-    <w:p>
-      <w:pPr>
-        <w:rPr>
-          <w:lang w:val="en-US"/>
-        </w:rPr>
-      </w:pPr>
-      <w:r>
-        <w:rPr>
-          <w:lang w:val="en-US"/>
-        </w:rPr>
         <w:t xml:space="preserve"> </w:t>
       </w:r>
     </w:p>

</xml_diff>